<commit_message>
Daspro jobsheet 9 rabu
</commit_message>
<xml_diff>
--- a/daspro-jobsheet9/15_InnamaMaesaPutri_2341720235_Jobsheet9.docx
+++ b/daspro-jobsheet9/15_InnamaMaesaPutri_2341720235_Jobsheet9.docx
@@ -7062,6 +7062,66 @@
           </wp:inline>
         </w:drawing>
       </w:r>
+    </w:p>
+    <w:p>
+      <w:pPr>
+        <w:rPr>
+          <w:rFonts w:ascii="Times New Roman" w:hAnsi="Times New Roman" w:cs="Times New Roman"/>
+          <w:sz w:val="24"/>
+          <w:lang w:val="en-US"/>
+        </w:rPr>
+      </w:pPr>
+      <w:r>
+        <w:rPr>
+          <w:rFonts w:ascii="Times New Roman" w:hAnsi="Times New Roman" w:cs="Times New Roman"/>
+          <w:sz w:val="24"/>
+          <w:lang w:val="en-US"/>
+        </w:rPr>
+        <w:lastRenderedPageBreak/>
+        <w:t xml:space="preserve">4. </w:t>
+      </w:r>
+      <w:r>
+        <w:rPr>
+          <w:rFonts w:ascii="Times New Roman" w:hAnsi="Times New Roman" w:cs="Times New Roman"/>
+          <w:sz w:val="24"/>
+          <w:lang w:val="en-US"/>
+        </w:rPr>
+        <w:drawing>
+          <wp:inline distT="0" distB="0" distL="0" distR="0" wp14:anchorId="7914966A" wp14:editId="1F603116">
+            <wp:extent cx="5731510" cy="5301615"/>
+            <wp:effectExtent l="0" t="0" r="2540" b="0"/>
+            <wp:docPr id="33" name="Picture 33"/>
+            <wp:cNvGraphicFramePr>
+              <a:graphicFrameLocks xmlns:a="http://schemas.openxmlformats.org/drawingml/2006/main" noChangeAspect="1"/>
+            </wp:cNvGraphicFramePr>
+            <a:graphic xmlns:a="http://schemas.openxmlformats.org/drawingml/2006/main">
+              <a:graphicData uri="http://schemas.openxmlformats.org/drawingml/2006/picture">
+                <pic:pic xmlns:pic="http://schemas.openxmlformats.org/drawingml/2006/picture">
+                  <pic:nvPicPr>
+                    <pic:cNvPr id="1" name=""/>
+                    <pic:cNvPicPr/>
+                  </pic:nvPicPr>
+                  <pic:blipFill>
+                    <a:blip r:embed="rId37"/>
+                    <a:stretch>
+                      <a:fillRect/>
+                    </a:stretch>
+                  </pic:blipFill>
+                  <pic:spPr>
+                    <a:xfrm>
+                      <a:off x="0" y="0"/>
+                      <a:ext cx="5731510" cy="5301615"/>
+                    </a:xfrm>
+                    <a:prstGeom prst="rect">
+                      <a:avLst/>
+                    </a:prstGeom>
+                  </pic:spPr>
+                </pic:pic>
+              </a:graphicData>
+            </a:graphic>
+          </wp:inline>
+        </w:drawing>
+      </w:r>
       <w:bookmarkStart w:id="0" w:name="_GoBack"/>
       <w:bookmarkEnd w:id="0"/>
     </w:p>
@@ -7632,7 +7692,7 @@
                     <pic:cNvPicPr/>
                   </pic:nvPicPr>
                   <pic:blipFill>
-                    <a:blip r:embed="rId37"/>
+                    <a:blip r:embed="rId38"/>
                     <a:stretch>
                       <a:fillRect/>
                     </a:stretch>
@@ -9005,7 +9065,7 @@
 </file>
 
 <file path=customXml/itemProps1.xml><?xml version="1.0" encoding="utf-8"?>
-<ds:datastoreItem xmlns:ds="http://schemas.openxmlformats.org/officeDocument/2006/customXml" ds:itemID="{E69B1DBE-CEED-4A5F-A087-785848537D7A}">
+<ds:datastoreItem xmlns:ds="http://schemas.openxmlformats.org/officeDocument/2006/customXml" ds:itemID="{5C0A82B4-2C82-476E-B4D1-FCAB520F3528}">
   <ds:schemaRefs>
     <ds:schemaRef ds:uri="http://schemas.openxmlformats.org/officeDocument/2006/bibliography"/>
   </ds:schemaRefs>

</xml_diff>